<commit_message>
Noch einmal commit.... 17:36
</commit_message>
<xml_diff>
--- a/Java II Projekt Passwort-Generator by IW.docx
+++ b/Java II Projekt Passwort-Generator by IW.docx
@@ -35,11 +35,19 @@
           <w:lang w:val="pl-PL"/>
         </w:rPr>
       </w:pPr>
+      <w:proofErr w:type="spellStart"/>
       <w:r>
         <w:rPr>
           <w:lang w:val="pl-PL"/>
         </w:rPr>
-        <w:t>Passwort-Generator by IW</w:t>
+        <w:t>Passwort</w:t>
+      </w:r>
+      <w:proofErr w:type="spellEnd"/>
+      <w:r>
+        <w:rPr>
+          <w:lang w:val="pl-PL"/>
+        </w:rPr>
+        <w:t>-Generator by IW</w:t>
       </w:r>
     </w:p>
     <w:p>
@@ -249,10 +257,18 @@
         <w:t>Passwort-Generator</w:t>
       </w:r>
       <w:r>
-        <w:t xml:space="preserve"> by IW</w:t>
-      </w:r>
-      <w:r>
-        <w:t xml:space="preserve">? *** </w:t>
+        <w:t xml:space="preserve"> </w:t>
+      </w:r>
+      <w:proofErr w:type="spellStart"/>
+      <w:r>
+        <w:t>by</w:t>
+      </w:r>
+      <w:proofErr w:type="spellEnd"/>
+      <w:r>
+        <w:t xml:space="preserve"> IW</w:t>
+      </w:r>
+      <w:r>
+        <w:t xml:space="preserve">? </w:t>
       </w:r>
     </w:p>
     <w:p>

</xml_diff>